<commit_message>
Einleitung der Einleitung geschrieben
</commit_message>
<xml_diff>
--- a/EinleitungT5.docx
+++ b/EinleitungT5.docx
@@ -38,6 +38,218 @@
         <w:rPr>
           <w:rFonts w:ascii="Arial" w:hAnsi="Arial" w:cs="Arial"/>
           <w:color w:val="000000" w:themeColor="text1"/>
+        </w:rPr>
+      </w:pPr>
+      <w:r>
+        <w:rPr>
+          <w:rFonts w:ascii="Arial" w:hAnsi="Arial" w:cs="Arial"/>
+          <w:color w:val="000000" w:themeColor="text1"/>
+        </w:rPr>
+        <w:t xml:space="preserve">Damit </w:t>
+      </w:r>
+      <w:r>
+        <w:rPr>
+          <w:rFonts w:ascii="Arial" w:hAnsi="Arial" w:cs="Arial"/>
+          <w:color w:val="000000" w:themeColor="text1"/>
+        </w:rPr>
+        <w:t xml:space="preserve">Geräte nicht von Störungen im Netz </w:t>
+      </w:r>
+      <w:r>
+        <w:rPr>
+          <w:rFonts w:ascii="Arial" w:hAnsi="Arial" w:cs="Arial"/>
+          <w:i/>
+          <w:color w:val="000000" w:themeColor="text1"/>
+        </w:rPr>
+        <w:t>gestört</w:t>
+      </w:r>
+      <w:r>
+        <w:rPr>
+          <w:rFonts w:ascii="Arial" w:hAnsi="Arial" w:cs="Arial"/>
+          <w:color w:val="000000" w:themeColor="text1"/>
+        </w:rPr>
+        <w:t xml:space="preserve"> werden, enthalten </w:t>
+      </w:r>
+      <w:r>
+        <w:rPr>
+          <w:rFonts w:ascii="Arial" w:hAnsi="Arial" w:cs="Arial"/>
+          <w:i/>
+          <w:color w:val="000000" w:themeColor="text1"/>
+        </w:rPr>
+        <w:t xml:space="preserve">diese </w:t>
+      </w:r>
+      <w:r>
+        <w:rPr>
+          <w:rFonts w:ascii="Arial" w:hAnsi="Arial" w:cs="Arial"/>
+          <w:color w:val="000000" w:themeColor="text1"/>
+        </w:rPr>
+        <w:t xml:space="preserve">einen EMI-Filter. Der EMI-Filter sorgt dafür, dass </w:t>
+      </w:r>
+      <w:r>
+        <w:rPr>
+          <w:rFonts w:ascii="Arial" w:hAnsi="Arial" w:cs="Arial"/>
+          <w:color w:val="000000" w:themeColor="text1"/>
+        </w:rPr>
+        <w:t>ein</w:t>
+      </w:r>
+      <w:r>
+        <w:rPr>
+          <w:rFonts w:ascii="Arial" w:hAnsi="Arial" w:cs="Arial"/>
+          <w:color w:val="000000" w:themeColor="text1"/>
+        </w:rPr>
+        <w:t xml:space="preserve"> Gerät keine anderen Geräte am selben Netzwerk stört und umgekehrt.</w:t>
+      </w:r>
+      <w:r>
+        <w:rPr>
+          <w:rFonts w:ascii="Arial" w:hAnsi="Arial" w:cs="Arial"/>
+          <w:color w:val="000000" w:themeColor="text1"/>
+        </w:rPr>
+        <w:t xml:space="preserve"> Jedes Bauteil des Filters hat andere Auswirkungen</w:t>
+      </w:r>
+      <w:r>
+        <w:rPr>
+          <w:rFonts w:ascii="Arial" w:hAnsi="Arial" w:cs="Arial"/>
+          <w:color w:val="000000" w:themeColor="text1"/>
+        </w:rPr>
+        <w:t xml:space="preserve"> auf die </w:t>
+      </w:r>
+      <w:proofErr w:type="spellStart"/>
+      <w:r>
+        <w:rPr>
+          <w:rFonts w:ascii="Arial" w:hAnsi="Arial" w:cs="Arial"/>
+          <w:color w:val="000000" w:themeColor="text1"/>
+        </w:rPr>
+        <w:t>Einfügedämpfungen</w:t>
+      </w:r>
+      <w:proofErr w:type="spellEnd"/>
+      <w:r>
+        <w:rPr>
+          <w:rFonts w:ascii="Arial" w:hAnsi="Arial" w:cs="Arial"/>
+          <w:color w:val="000000" w:themeColor="text1"/>
+        </w:rPr>
+        <w:t xml:space="preserve">. </w:t>
+      </w:r>
+      <w:r>
+        <w:rPr>
+          <w:rFonts w:ascii="Arial" w:hAnsi="Arial" w:cs="Arial"/>
+          <w:color w:val="000000" w:themeColor="text1"/>
+        </w:rPr>
+        <w:t>Damit die</w:t>
+      </w:r>
+      <w:r>
+        <w:rPr>
+          <w:rFonts w:ascii="Arial" w:hAnsi="Arial" w:cs="Arial"/>
+          <w:color w:val="000000" w:themeColor="text1"/>
+        </w:rPr>
+        <w:t xml:space="preserve"> Firma Schaffner, welche solche Filter produziert, die</w:t>
+      </w:r>
+      <w:r>
+        <w:rPr>
+          <w:rFonts w:ascii="Arial" w:hAnsi="Arial" w:cs="Arial"/>
+          <w:color w:val="000000" w:themeColor="text1"/>
+        </w:rPr>
+        <w:t xml:space="preserve"> Einflüsse der verschiedenen </w:t>
+      </w:r>
+      <w:r>
+        <w:rPr>
+          <w:rFonts w:ascii="Arial" w:hAnsi="Arial" w:cs="Arial"/>
+          <w:color w:val="000000" w:themeColor="text1"/>
+        </w:rPr>
+        <w:t>Parameter</w:t>
+      </w:r>
+      <w:r>
+        <w:rPr>
+          <w:rFonts w:ascii="Arial" w:hAnsi="Arial" w:cs="Arial"/>
+          <w:color w:val="000000" w:themeColor="text1"/>
+        </w:rPr>
+        <w:t xml:space="preserve"> auf die </w:t>
+      </w:r>
+      <w:proofErr w:type="spellStart"/>
+      <w:r>
+        <w:rPr>
+          <w:rFonts w:ascii="Arial" w:hAnsi="Arial" w:cs="Arial"/>
+          <w:color w:val="000000" w:themeColor="text1"/>
+        </w:rPr>
+        <w:t>Einfügedämpfungen</w:t>
+      </w:r>
+      <w:proofErr w:type="spellEnd"/>
+      <w:r>
+        <w:rPr>
+          <w:rFonts w:ascii="Arial" w:hAnsi="Arial" w:cs="Arial"/>
+          <w:color w:val="000000" w:themeColor="text1"/>
+        </w:rPr>
+        <w:t xml:space="preserve"> </w:t>
+      </w:r>
+      <w:r>
+        <w:rPr>
+          <w:rFonts w:ascii="Arial" w:hAnsi="Arial" w:cs="Arial"/>
+          <w:i/>
+          <w:color w:val="000000" w:themeColor="text1"/>
+        </w:rPr>
+        <w:t>na</w:t>
+      </w:r>
+      <w:bookmarkStart w:id="0" w:name="_GoBack"/>
+      <w:bookmarkEnd w:id="0"/>
+      <w:r>
+        <w:rPr>
+          <w:rFonts w:ascii="Arial" w:hAnsi="Arial" w:cs="Arial"/>
+          <w:i/>
+          <w:color w:val="000000" w:themeColor="text1"/>
+        </w:rPr>
+        <w:t>chvollziehen</w:t>
+      </w:r>
+      <w:r>
+        <w:rPr>
+          <w:rFonts w:ascii="Arial" w:hAnsi="Arial" w:cs="Arial"/>
+          <w:color w:val="000000" w:themeColor="text1"/>
+        </w:rPr>
+        <w:t xml:space="preserve"> </w:t>
+      </w:r>
+      <w:r>
+        <w:rPr>
+          <w:rFonts w:ascii="Arial" w:hAnsi="Arial" w:cs="Arial"/>
+          <w:color w:val="000000" w:themeColor="text1"/>
+        </w:rPr>
+        <w:t>kann</w:t>
+      </w:r>
+      <w:r>
+        <w:rPr>
+          <w:rFonts w:ascii="Arial" w:hAnsi="Arial" w:cs="Arial"/>
+          <w:color w:val="000000" w:themeColor="text1"/>
+        </w:rPr>
+        <w:t>, macht es Sinn die</w:t>
+      </w:r>
+      <w:r>
+        <w:rPr>
+          <w:rFonts w:ascii="Arial" w:hAnsi="Arial" w:cs="Arial"/>
+          <w:color w:val="000000" w:themeColor="text1"/>
+        </w:rPr>
+        <w:t>se Dämpfungen</w:t>
+      </w:r>
+      <w:r>
+        <w:rPr>
+          <w:rFonts w:ascii="Arial" w:hAnsi="Arial" w:cs="Arial"/>
+          <w:color w:val="000000" w:themeColor="text1"/>
+        </w:rPr>
+        <w:t>/Unterschiede</w:t>
+      </w:r>
+      <w:r>
+        <w:rPr>
+          <w:rFonts w:ascii="Arial" w:hAnsi="Arial" w:cs="Arial"/>
+          <w:color w:val="000000" w:themeColor="text1"/>
+        </w:rPr>
+        <w:t xml:space="preserve"> graphisch darzustellen.</w:t>
+      </w:r>
+    </w:p>
+    <w:p>
+      <w:pPr>
+        <w:autoSpaceDE w:val="0"/>
+        <w:autoSpaceDN w:val="0"/>
+        <w:adjustRightInd w:val="0"/>
+        <w:spacing w:after="0"/>
+        <w:jc w:val="both"/>
+        <w:rPr>
+          <w:rFonts w:ascii="Arial" w:hAnsi="Arial" w:cs="Arial"/>
+          <w:color w:val="000000" w:themeColor="text1"/>
           <w:sz w:val="21"/>
           <w:szCs w:val="21"/>
         </w:rPr>
@@ -56,7 +268,180 @@
           <w:rFonts w:ascii="Arial" w:hAnsi="Arial" w:cs="Arial"/>
           <w:color w:val="000000" w:themeColor="text1"/>
         </w:rPr>
-        <w:t xml:space="preserve">Der vorliegende Fachbericht dient als Darstellung der aktuellen Projektarbeit des Moduls pro2E. Der Auftrag des Projekts ist es, eine Softwareanwendung zu programmieren, welche es ermöglicht das Frequenzverhalten und die Einfügungsverluste eines EMI-Filters darzustellen. Anhand eines Mischpults mit Schiebereglern sollen die Werte der Parameter verändert werden können und anschliessend die Einflüsse auf das Verhalten in einem Graphen aufzeigen. Ebenfalls Teil der Aufgabenstellung ist es, die korrekten Berechnungen der verschiedenen Störungsarten (Gleich- und Gegentaktstörungen) zu ermitteln und diese in die Softwareanwendung zu implementieren. </w:t>
+        <w:t xml:space="preserve">Der Auftrag des Projekts ist es, eine </w:t>
+      </w:r>
+      <w:r>
+        <w:rPr>
+          <w:rFonts w:ascii="Arial" w:hAnsi="Arial" w:cs="Arial"/>
+          <w:color w:val="000000" w:themeColor="text1"/>
+          <w:highlight w:val="yellow"/>
+        </w:rPr>
+        <w:t>Anwendung</w:t>
+      </w:r>
+      <w:r>
+        <w:rPr>
+          <w:rFonts w:ascii="Arial" w:hAnsi="Arial" w:cs="Arial"/>
+          <w:color w:val="000000" w:themeColor="text1"/>
+        </w:rPr>
+        <w:t xml:space="preserve"> zu programmieren, welche es ermöglicht die </w:t>
+      </w:r>
+      <w:proofErr w:type="spellStart"/>
+      <w:r>
+        <w:rPr>
+          <w:rFonts w:ascii="Arial" w:hAnsi="Arial" w:cs="Arial"/>
+          <w:color w:val="000000" w:themeColor="text1"/>
+        </w:rPr>
+        <w:t>Einfügedämpfung</w:t>
+      </w:r>
+      <w:proofErr w:type="spellEnd"/>
+      <w:r>
+        <w:rPr>
+          <w:rFonts w:ascii="Arial" w:hAnsi="Arial" w:cs="Arial"/>
+          <w:color w:val="000000" w:themeColor="text1"/>
+        </w:rPr>
+        <w:t xml:space="preserve"> </w:t>
+      </w:r>
+      <w:r>
+        <w:rPr>
+          <w:rFonts w:ascii="Arial" w:hAnsi="Arial" w:cs="Arial"/>
+          <w:color w:val="000000" w:themeColor="text1"/>
+          <w:sz w:val="24"/>
+        </w:rPr>
+        <w:t>eines EMI-</w:t>
+      </w:r>
+      <w:r>
+        <w:rPr>
+          <w:rFonts w:ascii="Arial" w:hAnsi="Arial" w:cs="Arial"/>
+          <w:color w:val="000000" w:themeColor="text1"/>
+        </w:rPr>
+        <w:t xml:space="preserve">Filters </w:t>
+      </w:r>
+      <w:r>
+        <w:rPr>
+          <w:rFonts w:ascii="Arial" w:hAnsi="Arial" w:cs="Arial"/>
+          <w:color w:val="000000" w:themeColor="text1"/>
+        </w:rPr>
+        <w:t>in Abhängigkeit der Frequenz</w:t>
+      </w:r>
+      <w:r>
+        <w:rPr>
+          <w:rFonts w:ascii="Arial" w:hAnsi="Arial" w:cs="Arial"/>
+          <w:color w:val="000000" w:themeColor="text1"/>
+        </w:rPr>
+        <w:t xml:space="preserve"> darzustellen. Anhand eines </w:t>
+      </w:r>
+      <w:r>
+        <w:rPr>
+          <w:rFonts w:ascii="Arial" w:hAnsi="Arial" w:cs="Arial"/>
+          <w:color w:val="000000" w:themeColor="text1"/>
+        </w:rPr>
+        <w:t xml:space="preserve">GUIs, welches ein </w:t>
+      </w:r>
+      <w:r>
+        <w:rPr>
+          <w:rFonts w:ascii="Arial" w:hAnsi="Arial" w:cs="Arial"/>
+          <w:color w:val="000000" w:themeColor="text1"/>
+        </w:rPr>
+        <w:t xml:space="preserve">Mischpult mit Schiebereglern </w:t>
+      </w:r>
+      <w:r>
+        <w:rPr>
+          <w:rFonts w:ascii="Arial" w:hAnsi="Arial" w:cs="Arial"/>
+          <w:color w:val="000000" w:themeColor="text1"/>
+        </w:rPr>
+        <w:t xml:space="preserve">darstellt, </w:t>
+      </w:r>
+      <w:r>
+        <w:rPr>
+          <w:rFonts w:ascii="Arial" w:hAnsi="Arial" w:cs="Arial"/>
+          <w:color w:val="000000" w:themeColor="text1"/>
+        </w:rPr>
+        <w:t>sollen</w:t>
+      </w:r>
+      <w:r>
+        <w:rPr>
+          <w:rFonts w:ascii="Arial" w:hAnsi="Arial" w:cs="Arial"/>
+          <w:color w:val="000000" w:themeColor="text1"/>
+        </w:rPr>
+        <w:t xml:space="preserve"> </w:t>
+      </w:r>
+      <w:r>
+        <w:rPr>
+          <w:rFonts w:ascii="Arial" w:hAnsi="Arial" w:cs="Arial"/>
+          <w:color w:val="000000" w:themeColor="text1"/>
+        </w:rPr>
+        <w:t>die Werte der Parameter verändert werden können</w:t>
+      </w:r>
+      <w:r>
+        <w:rPr>
+          <w:rFonts w:ascii="Arial" w:hAnsi="Arial" w:cs="Arial"/>
+          <w:color w:val="000000" w:themeColor="text1"/>
+        </w:rPr>
+        <w:t>.</w:t>
+      </w:r>
+      <w:r>
+        <w:rPr>
+          <w:rFonts w:ascii="Arial" w:hAnsi="Arial" w:cs="Arial"/>
+          <w:color w:val="000000" w:themeColor="text1"/>
+        </w:rPr>
+        <w:t xml:space="preserve"> </w:t>
+      </w:r>
+      <w:r>
+        <w:rPr>
+          <w:rFonts w:ascii="Arial" w:hAnsi="Arial" w:cs="Arial"/>
+          <w:color w:val="000000" w:themeColor="text1"/>
+        </w:rPr>
+        <w:t>A</w:t>
+      </w:r>
+      <w:r>
+        <w:rPr>
+          <w:rFonts w:ascii="Arial" w:hAnsi="Arial" w:cs="Arial"/>
+          <w:color w:val="000000" w:themeColor="text1"/>
+        </w:rPr>
+        <w:t xml:space="preserve">nschliessend </w:t>
+      </w:r>
+      <w:r>
+        <w:rPr>
+          <w:rFonts w:ascii="Arial" w:hAnsi="Arial" w:cs="Arial"/>
+          <w:color w:val="000000" w:themeColor="text1"/>
+        </w:rPr>
+        <w:t xml:space="preserve">werden </w:t>
+      </w:r>
+      <w:r>
+        <w:rPr>
+          <w:rFonts w:ascii="Arial" w:hAnsi="Arial" w:cs="Arial"/>
+          <w:color w:val="000000" w:themeColor="text1"/>
+        </w:rPr>
+        <w:t xml:space="preserve">die Einflüsse auf das Verhalten in einem Graphen </w:t>
+      </w:r>
+      <w:r>
+        <w:rPr>
+          <w:rFonts w:ascii="Arial" w:hAnsi="Arial" w:cs="Arial"/>
+          <w:color w:val="000000" w:themeColor="text1"/>
+        </w:rPr>
+        <w:t>aufgezeigt</w:t>
+      </w:r>
+      <w:r>
+        <w:rPr>
+          <w:rFonts w:ascii="Arial" w:hAnsi="Arial" w:cs="Arial"/>
+          <w:color w:val="000000" w:themeColor="text1"/>
+        </w:rPr>
+        <w:t xml:space="preserve">. Ebenfalls Teil der Aufgabenstellung ist es, die korrekten Berechnungen der verschiedenen Störungsarten (Gleich- und Gegentaktstörungen) zu ermitteln und diese in die </w:t>
+      </w:r>
+      <w:r>
+        <w:rPr>
+          <w:rFonts w:ascii="Arial" w:hAnsi="Arial" w:cs="Arial"/>
+          <w:color w:val="000000" w:themeColor="text1"/>
+          <w:highlight w:val="yellow"/>
+        </w:rPr>
+        <w:t>Softwareanwendung</w:t>
+      </w:r>
+      <w:r>
+        <w:rPr>
+          <w:rFonts w:ascii="Arial" w:hAnsi="Arial" w:cs="Arial"/>
+          <w:color w:val="000000" w:themeColor="text1"/>
+        </w:rPr>
+        <w:t xml:space="preserve"> zu implementieren. </w:t>
       </w:r>
     </w:p>
     <w:p>
@@ -72,7 +457,21 @@
           <w:rFonts w:ascii="Arial" w:hAnsi="Arial" w:cs="Arial"/>
           <w:color w:val="000000" w:themeColor="text1"/>
         </w:rPr>
-        <w:t xml:space="preserve">Gemäss Aufgabenstellung (im Anhang) soll die Bedienoberfläche gebrauchstauglich (nach DIN EN ISO 9241-11) sein. Somit ist ein Ziel dieser Arbeit, dass ein Laie das Programm ohne Erklärung und ohne Anleitung bedienen kann. Ausserdem soll die Softwareanwendung auf den Betriebssystemen MacOS (ab Version 10.11) und auf Windows (7 oder neuer) fehlerfrei funktionieren. Ziele der Berechnungen sind ihre Korrektheit und ihre Übereinstimmung mit den Simulationen des Auftraggebers. </w:t>
+        <w:t>Gemäss Aufgabenstellung (im Anhang) soll d</w:t>
+      </w:r>
+      <w:r>
+        <w:rPr>
+          <w:rFonts w:ascii="Arial" w:hAnsi="Arial" w:cs="Arial"/>
+          <w:color w:val="000000" w:themeColor="text1"/>
+        </w:rPr>
+        <w:t xml:space="preserve">as GUI </w:t>
+      </w:r>
+      <w:r>
+        <w:rPr>
+          <w:rFonts w:ascii="Arial" w:hAnsi="Arial" w:cs="Arial"/>
+          <w:color w:val="000000" w:themeColor="text1"/>
+        </w:rPr>
+        <w:t xml:space="preserve">gebrauchstauglich (nach DIN EN ISO 9241-11) sein. Somit ist ein Ziel dieser Arbeit, dass ein Laie das Programm ohne Erklärung und ohne Anleitung bedienen kann. Ausserdem soll die Softwareanwendung auf den Betriebssystemen MacOS (ab Version 10.11) und auf Windows (7 oder neuer) fehlerfrei funktionieren. Ziele der Berechnungen sind ihre Korrektheit und ihre Übereinstimmung mit den Simulationen des Auftraggebers. </w:t>
       </w:r>
     </w:p>
     <w:p>
@@ -80,14 +479,73 @@
         <w:jc w:val="both"/>
         <w:rPr>
           <w:rFonts w:ascii="Arial" w:hAnsi="Arial" w:cs="Arial"/>
-          <w:color w:val="000000" w:themeColor="text1"/>
         </w:rPr>
       </w:pPr>
       <w:r>
         <w:rPr>
           <w:rFonts w:ascii="Arial" w:hAnsi="Arial" w:cs="Arial"/>
         </w:rPr>
-        <w:t>Die Software wurde in der Programmiersprache Java geschrieben. Damit die Software später einfach verändert werden kann, wurde die Software in drei Bereiche unterteilt: Die Berechnungen (Model), das Userinterface (View) und die Schnittstelle (Controller). In der View soll die Bedienoberfläche gebaut und die Graphen gezeichnet werden. Um das Layout des Programms möglichst von den Berechnungen und Funktionen zu trennen, wurde auf JavaFX zurückgegriffen. JavaFX ermöglicht es mit Hilfe von Cascading Style Sheets (CSS) Layouteinstellungen simpel zu machen</w:t>
+        <w:t xml:space="preserve">Die Software </w:t>
+      </w:r>
+      <w:r>
+        <w:rPr>
+          <w:rFonts w:ascii="Arial" w:hAnsi="Arial" w:cs="Arial"/>
+        </w:rPr>
+        <w:t>ist</w:t>
+      </w:r>
+      <w:r>
+        <w:rPr>
+          <w:rFonts w:ascii="Arial" w:hAnsi="Arial" w:cs="Arial"/>
+        </w:rPr>
+        <w:t xml:space="preserve"> in der Programmiersprache Java</w:t>
+      </w:r>
+      <w:r>
+        <w:rPr>
+          <w:rFonts w:ascii="Arial" w:hAnsi="Arial" w:cs="Arial"/>
+        </w:rPr>
+        <w:t xml:space="preserve"> geschrieben</w:t>
+      </w:r>
+      <w:r>
+        <w:rPr>
+          <w:rFonts w:ascii="Arial" w:hAnsi="Arial" w:cs="Arial"/>
+        </w:rPr>
+        <w:t xml:space="preserve">. Damit die Software später einfach verändert werden kann, </w:t>
+      </w:r>
+      <w:r>
+        <w:rPr>
+          <w:rFonts w:ascii="Arial" w:hAnsi="Arial" w:cs="Arial"/>
+        </w:rPr>
+        <w:t>wird</w:t>
+      </w:r>
+      <w:r>
+        <w:rPr>
+          <w:rFonts w:ascii="Arial" w:hAnsi="Arial" w:cs="Arial"/>
+        </w:rPr>
+        <w:t xml:space="preserve"> die Software in drei Bereiche unterteilt: Die Berechnungen (Model), das Userinterface (View) und die Schnittstelle (Controller). In der View soll die Bedienoberfläche gebaut und die Graphen gezeichnet werden. Um das Layout des Programms möglichst von den Berechnungen und Funktionen zu trennen, </w:t>
+      </w:r>
+      <w:r>
+        <w:rPr>
+          <w:rFonts w:ascii="Arial" w:hAnsi="Arial" w:cs="Arial"/>
+        </w:rPr>
+        <w:t>eignet sich</w:t>
+      </w:r>
+      <w:r>
+        <w:rPr>
+          <w:rFonts w:ascii="Arial" w:hAnsi="Arial" w:cs="Arial"/>
+        </w:rPr>
+        <w:t xml:space="preserve"> JavaF</w:t>
+      </w:r>
+      <w:r>
+        <w:rPr>
+          <w:rFonts w:ascii="Arial" w:hAnsi="Arial" w:cs="Arial"/>
+        </w:rPr>
+        <w:t>X</w:t>
+      </w:r>
+      <w:r>
+        <w:rPr>
+          <w:rFonts w:ascii="Arial" w:hAnsi="Arial" w:cs="Arial"/>
+        </w:rPr>
+        <w:t>. JavaFX ermöglicht es mit Hilfe von Cascading Style Sheets (CSS) Layouteinstellungen simpel zu machen</w:t>
       </w:r>
       <w:r>
         <w:rPr>
@@ -100,7 +558,31 @@
         <w:rPr>
           <w:rFonts w:ascii="Arial" w:hAnsi="Arial" w:cs="Arial"/>
         </w:rPr>
-        <w:t>Für die Berechnung der Graphen liest das Model die Daten aus und berechnet die Kurven. Die View und das Model werden mit dem Controller miteinander verbunden. Ausserdem wurden weitere Klassen erstellt, welche die Struktur des Programms vereinfachen.</w:t>
+        <w:t>Für die Berechnung der Graphen liest das Model die Daten aus und berechnet die Kurven.</w:t>
+      </w:r>
+      <w:r>
+        <w:rPr>
+          <w:rFonts w:ascii="Arial" w:hAnsi="Arial" w:cs="Arial"/>
+        </w:rPr>
+        <w:t xml:space="preserve"> Der </w:t>
+      </w:r>
+      <w:r>
+        <w:rPr>
+          <w:rFonts w:ascii="Arial" w:hAnsi="Arial" w:cs="Arial"/>
+        </w:rPr>
+        <w:t>Controller</w:t>
+      </w:r>
+      <w:r>
+        <w:rPr>
+          <w:rFonts w:ascii="Arial" w:hAnsi="Arial" w:cs="Arial"/>
+        </w:rPr>
+        <w:t xml:space="preserve"> verbindet die View und das Model</w:t>
+      </w:r>
+      <w:r>
+        <w:rPr>
+          <w:rFonts w:ascii="Arial" w:hAnsi="Arial" w:cs="Arial"/>
+        </w:rPr>
+        <w:t xml:space="preserve"> miteinander. </w:t>
       </w:r>
     </w:p>
     <w:p>
@@ -108,6 +590,7 @@
         <w:jc w:val="both"/>
         <w:rPr>
           <w:rFonts w:ascii="Arial" w:hAnsi="Arial" w:cs="Arial"/>
+          <w:color w:val="000000" w:themeColor="text1"/>
         </w:rPr>
       </w:pPr>
       <w:r>
@@ -115,23 +598,70 @@
           <w:rFonts w:ascii="Arial" w:hAnsi="Arial" w:cs="Arial"/>
           <w:color w:val="000000" w:themeColor="text1"/>
         </w:rPr>
-        <w:t xml:space="preserve">Für die Realisierung der </w:t>
-      </w:r>
-      <w:proofErr w:type="gramStart"/>
-      <w:r>
-        <w:rPr>
-          <w:rFonts w:ascii="Arial" w:hAnsi="Arial" w:cs="Arial"/>
-          <w:color w:val="000000" w:themeColor="text1"/>
-        </w:rPr>
-        <w:t>Berechnungen wurden</w:t>
-      </w:r>
-      <w:proofErr w:type="gramEnd"/>
-      <w:r>
-        <w:rPr>
-          <w:rFonts w:ascii="Arial" w:hAnsi="Arial" w:cs="Arial"/>
-          <w:color w:val="000000" w:themeColor="text1"/>
-        </w:rPr>
-        <w:t xml:space="preserve"> die von der Firma Schaffner erhaltenen Schemas der Gleichtakt- und Gegentaktstörungen vereinfacht. Die darin enthaltenen Bauelemente wurden in Längs- und Querimpedanzen eingeteilt und zu einer Gesamtmatrix zusammengeführt. In </w:t>
+        <w:t>Die Schemas, die von der Firma Schaffner zur Verfügung gestellt wurden, sind f</w:t>
+      </w:r>
+      <w:r>
+        <w:rPr>
+          <w:rFonts w:ascii="Arial" w:hAnsi="Arial" w:cs="Arial"/>
+          <w:color w:val="000000" w:themeColor="text1"/>
+        </w:rPr>
+        <w:t>ür die Berechnungen der Gleichtakt- und Gegentaktstörungen vereinfacht</w:t>
+      </w:r>
+      <w:r>
+        <w:rPr>
+          <w:rFonts w:ascii="Arial" w:hAnsi="Arial" w:cs="Arial"/>
+          <w:color w:val="000000" w:themeColor="text1"/>
+        </w:rPr>
+        <w:t xml:space="preserve"> und d</w:t>
+      </w:r>
+      <w:r>
+        <w:rPr>
+          <w:rFonts w:ascii="Arial" w:hAnsi="Arial" w:cs="Arial"/>
+          <w:color w:val="000000" w:themeColor="text1"/>
+        </w:rPr>
+        <w:t>ie darin enthaltenen Bauelemente in Längs- und Querimpedanzen eingeteilt</w:t>
+      </w:r>
+      <w:r>
+        <w:rPr>
+          <w:rFonts w:ascii="Arial" w:hAnsi="Arial" w:cs="Arial"/>
+          <w:color w:val="000000" w:themeColor="text1"/>
+        </w:rPr>
+        <w:t>. Diese sind anschliessend zu</w:t>
+      </w:r>
+      <w:r>
+        <w:rPr>
+          <w:rFonts w:ascii="Arial" w:hAnsi="Arial" w:cs="Arial"/>
+          <w:color w:val="000000" w:themeColor="text1"/>
+        </w:rPr>
+        <w:t xml:space="preserve"> einer Gesamtmatrix zusammengeführt</w:t>
+      </w:r>
+      <w:r>
+        <w:rPr>
+          <w:rFonts w:ascii="Arial" w:hAnsi="Arial" w:cs="Arial"/>
+          <w:color w:val="000000" w:themeColor="text1"/>
+        </w:rPr>
+        <w:t xml:space="preserve"> worden</w:t>
+      </w:r>
+      <w:r>
+        <w:rPr>
+          <w:rFonts w:ascii="Arial" w:hAnsi="Arial" w:cs="Arial"/>
+          <w:color w:val="000000" w:themeColor="text1"/>
+        </w:rPr>
+        <w:t xml:space="preserve">. </w:t>
+      </w:r>
+      <w:r>
+        <w:rPr>
+          <w:rFonts w:ascii="Arial" w:hAnsi="Arial" w:cs="Arial"/>
+          <w:color w:val="000000" w:themeColor="text1"/>
+        </w:rPr>
+        <w:t>Mit</w:t>
+      </w:r>
+      <w:r>
+        <w:rPr>
+          <w:rFonts w:ascii="Arial" w:hAnsi="Arial" w:cs="Arial"/>
+          <w:color w:val="000000" w:themeColor="text1"/>
+        </w:rPr>
+        <w:t xml:space="preserve"> </w:t>
       </w:r>
       <w:proofErr w:type="spellStart"/>
       <w:r>
@@ -147,7 +677,21 @@
           <w:rFonts w:ascii="Arial" w:hAnsi="Arial" w:cs="Arial"/>
           <w:color w:val="000000" w:themeColor="text1"/>
         </w:rPr>
-        <w:t xml:space="preserve"> wurden daraus die Einfügungsverluste berechnet und in einem Kurvendiagramm dargestellt. Die Berechnungen der vereinfachten Schaltungen wurden mit den Einfügungsverlusten der Originalschaltung verglichen und durch die </w:t>
+        <w:t xml:space="preserve"> </w:t>
+      </w:r>
+      <w:r>
+        <w:rPr>
+          <w:rFonts w:ascii="Arial" w:hAnsi="Arial" w:cs="Arial"/>
+          <w:color w:val="000000" w:themeColor="text1"/>
+        </w:rPr>
+        <w:t>berechnet</w:t>
+      </w:r>
+      <w:r>
+        <w:rPr>
+          <w:rFonts w:ascii="Arial" w:hAnsi="Arial" w:cs="Arial"/>
+          <w:color w:val="000000" w:themeColor="text1"/>
+        </w:rPr>
+        <w:t xml:space="preserve"> daraus die Einfügungsverluste berechnet und in einem Kurvendiagramm dargestellt. Die Berechnungen der vereinfachten Schaltungen wurden mit den Einfügungsverlusten der Originalschaltung verglichen und durch die </w:t>
       </w:r>
       <w:proofErr w:type="spellStart"/>
       <w:r>
@@ -165,18 +709,120 @@
         </w:rPr>
         <w:t xml:space="preserve"> validiert.</w:t>
       </w:r>
-      <w:bookmarkStart w:id="0" w:name="_GoBack"/>
-      <w:bookmarkEnd w:id="0"/>
     </w:p>
     <w:p>
       <w:pPr>
         <w:jc w:val="both"/>
         <w:rPr>
           <w:rFonts w:ascii="Arial" w:hAnsi="Arial" w:cs="Arial"/>
-          <w:i/>
           <w:color w:val="FF99CC"/>
         </w:rPr>
       </w:pPr>
+      <w:r>
+        <w:rPr>
+          <w:rFonts w:ascii="Arial" w:hAnsi="Arial" w:cs="Arial"/>
+          <w:color w:val="000000" w:themeColor="text1"/>
+        </w:rPr>
+        <w:t xml:space="preserve">Um in die </w:t>
+      </w:r>
+      <w:r>
+        <w:rPr>
+          <w:rFonts w:ascii="Arial" w:hAnsi="Arial" w:cs="Arial"/>
+          <w:color w:val="000000" w:themeColor="text1"/>
+        </w:rPr>
+        <w:t xml:space="preserve">fachlichen </w:t>
+      </w:r>
+      <w:r>
+        <w:rPr>
+          <w:rFonts w:ascii="Arial" w:hAnsi="Arial" w:cs="Arial"/>
+          <w:color w:val="000000" w:themeColor="text1"/>
+        </w:rPr>
+        <w:t xml:space="preserve">Kapitel </w:t>
+      </w:r>
+      <w:r>
+        <w:rPr>
+          <w:rFonts w:ascii="Arial" w:hAnsi="Arial" w:cs="Arial"/>
+          <w:color w:val="000000" w:themeColor="text1"/>
+        </w:rPr>
+        <w:t xml:space="preserve">einzuleiten werden in diesem Bericht </w:t>
+      </w:r>
+      <w:r>
+        <w:rPr>
+          <w:rFonts w:ascii="Arial" w:hAnsi="Arial" w:cs="Arial"/>
+          <w:color w:val="000000" w:themeColor="text1"/>
+        </w:rPr>
+        <w:t>als erstes</w:t>
+      </w:r>
+      <w:r>
+        <w:rPr>
+          <w:rFonts w:ascii="Arial" w:hAnsi="Arial" w:cs="Arial"/>
+          <w:color w:val="000000" w:themeColor="text1"/>
+        </w:rPr>
+        <w:t xml:space="preserve"> die Grundlagen erläutert. </w:t>
+      </w:r>
+      <w:r>
+        <w:rPr>
+          <w:rFonts w:ascii="Arial" w:hAnsi="Arial" w:cs="Arial"/>
+          <w:color w:val="000000" w:themeColor="text1"/>
+        </w:rPr>
+        <w:t xml:space="preserve">Bevor im Kapitel </w:t>
+      </w:r>
+      <w:r>
+        <w:rPr>
+          <w:rFonts w:ascii="Arial" w:hAnsi="Arial" w:cs="Arial"/>
+          <w:color w:val="000000" w:themeColor="text1"/>
+        </w:rPr>
+        <w:t>«</w:t>
+      </w:r>
+      <w:r>
+        <w:rPr>
+          <w:rFonts w:ascii="Arial" w:hAnsi="Arial" w:cs="Arial"/>
+          <w:color w:val="000000" w:themeColor="text1"/>
+        </w:rPr>
+        <w:t>Elektrotechnik</w:t>
+      </w:r>
+      <w:r>
+        <w:rPr>
+          <w:rFonts w:ascii="Arial" w:hAnsi="Arial" w:cs="Arial"/>
+          <w:color w:val="000000" w:themeColor="text1"/>
+        </w:rPr>
+        <w:t>»</w:t>
+      </w:r>
+      <w:r>
+        <w:rPr>
+          <w:rFonts w:ascii="Arial" w:hAnsi="Arial" w:cs="Arial"/>
+          <w:color w:val="000000" w:themeColor="text1"/>
+        </w:rPr>
+        <w:t xml:space="preserve"> </w:t>
+      </w:r>
+      <w:r>
+        <w:rPr>
+          <w:rFonts w:ascii="Arial" w:hAnsi="Arial" w:cs="Arial"/>
+          <w:color w:val="000000" w:themeColor="text1"/>
+        </w:rPr>
+        <w:t>die Theorie des</w:t>
+      </w:r>
+      <w:r>
+        <w:rPr>
+          <w:rFonts w:ascii="Arial" w:hAnsi="Arial" w:cs="Arial"/>
+          <w:color w:val="000000" w:themeColor="text1"/>
+        </w:rPr>
+        <w:t xml:space="preserve"> EMI- Filters und die Vorgehensweise bei den Berechnungen genauer aufgezeigt wird, wird die Softwarestruktur und die Bedienoberfläche erklärt. Anschliessend folgt die</w:t>
+      </w:r>
+      <w:r>
+        <w:rPr>
+          <w:rFonts w:ascii="Arial" w:hAnsi="Arial" w:cs="Arial"/>
+          <w:color w:val="000000" w:themeColor="text1"/>
+        </w:rPr>
+        <w:t xml:space="preserve"> Überprüfung der Berechnungen </w:t>
+      </w:r>
+      <w:r>
+        <w:rPr>
+          <w:rFonts w:ascii="Arial" w:hAnsi="Arial" w:cs="Arial"/>
+          <w:color w:val="000000" w:themeColor="text1"/>
+        </w:rPr>
+        <w:t xml:space="preserve">und der Software. Im Schlusswort werden dann die Resultate und das Optimierungspotenzial des Produkts nochmals zusammengefasst. </w:t>
+      </w:r>
     </w:p>
     <w:sectPr>
       <w:headerReference w:type="default" r:id="rId6"/>
@@ -253,7 +899,7 @@
         <w:noProof/>
         <w:sz w:val="18"/>
       </w:rPr>
-      <w:t>08.05.2019</w:t>
+      <w:t>09.05.2019</w:t>
     </w:r>
     <w:r>
       <w:rPr>

</xml_diff>

<commit_message>
Einleitung nach Gerti angepasst (noch nicht fertig)
</commit_message>
<xml_diff>
--- a/EinleitungT5.docx
+++ b/EinleitungT5.docx
@@ -106,12 +106,21 @@
         </w:rPr>
         <w:t xml:space="preserve">nicht </w:t>
       </w:r>
-      <w:r>
-        <w:rPr>
-          <w:rFonts w:ascii="Arial" w:hAnsi="Arial" w:cs="Arial"/>
-          <w:color w:val="000000" w:themeColor="text1"/>
-        </w:rPr>
-        <w:t>selbst von diesen beeinflusst werden,</w:t>
+      <w:proofErr w:type="gramStart"/>
+      <w:r>
+        <w:rPr>
+          <w:rFonts w:ascii="Arial" w:hAnsi="Arial" w:cs="Arial"/>
+          <w:color w:val="000000" w:themeColor="text1"/>
+        </w:rPr>
+        <w:t>selber</w:t>
+      </w:r>
+      <w:proofErr w:type="gramEnd"/>
+      <w:r>
+        <w:rPr>
+          <w:rFonts w:ascii="Arial" w:hAnsi="Arial" w:cs="Arial"/>
+          <w:color w:val="000000" w:themeColor="text1"/>
+        </w:rPr>
+        <w:t xml:space="preserve"> von diesen beeinflusst werden,</w:t>
       </w:r>
       <w:r>
         <w:rPr>
@@ -147,14 +156,42 @@
           <w:rFonts w:ascii="Arial" w:hAnsi="Arial" w:cs="Arial"/>
           <w:color w:val="000000" w:themeColor="text1"/>
         </w:rPr>
-        <w:t>einen EMI-Filter.</w:t>
-      </w:r>
-      <w:r>
-        <w:rPr>
-          <w:rFonts w:ascii="Arial" w:hAnsi="Arial" w:cs="Arial"/>
-          <w:color w:val="000000" w:themeColor="text1"/>
-        </w:rPr>
-        <w:t xml:space="preserve"> Jedes Bauteil des Filters hat </w:t>
+        <w:t>einen EMI</w:t>
+      </w:r>
+      <w:r>
+        <w:rPr>
+          <w:rFonts w:ascii="Arial" w:hAnsi="Arial" w:cs="Arial"/>
+          <w:color w:val="000000" w:themeColor="text1"/>
+        </w:rPr>
+        <w:t xml:space="preserve"> (elektromagnetische Interferenzen) </w:t>
+      </w:r>
+      <w:r>
+        <w:rPr>
+          <w:rFonts w:ascii="Arial" w:hAnsi="Arial" w:cs="Arial"/>
+          <w:color w:val="000000" w:themeColor="text1"/>
+        </w:rPr>
+        <w:t>Filter.</w:t>
+      </w:r>
+      <w:r>
+        <w:rPr>
+          <w:rFonts w:ascii="Arial" w:hAnsi="Arial" w:cs="Arial"/>
+          <w:color w:val="000000" w:themeColor="text1"/>
+        </w:rPr>
+        <w:t xml:space="preserve"> Jedes Bauteil des Filters hat</w:t>
+      </w:r>
+      <w:r>
+        <w:rPr>
+          <w:rFonts w:ascii="Arial" w:hAnsi="Arial" w:cs="Arial"/>
+          <w:color w:val="000000" w:themeColor="text1"/>
+        </w:rPr>
+        <w:t xml:space="preserve"> wiederum</w:t>
+      </w:r>
+      <w:r>
+        <w:rPr>
+          <w:rFonts w:ascii="Arial" w:hAnsi="Arial" w:cs="Arial"/>
+          <w:color w:val="000000" w:themeColor="text1"/>
+        </w:rPr>
+        <w:t xml:space="preserve"> </w:t>
       </w:r>
       <w:r>
         <w:rPr>
@@ -312,16 +349,7 @@
           <w:rFonts w:ascii="Arial" w:hAnsi="Arial" w:cs="Arial"/>
           <w:color w:val="000000" w:themeColor="text1"/>
         </w:rPr>
-        <w:t xml:space="preserve"> Dämpfung</w:t>
-      </w:r>
-      <w:bookmarkStart w:id="0" w:name="_GoBack"/>
-      <w:bookmarkEnd w:id="0"/>
-      <w:r>
-        <w:rPr>
-          <w:rFonts w:ascii="Arial" w:hAnsi="Arial" w:cs="Arial"/>
-          <w:color w:val="000000" w:themeColor="text1"/>
-        </w:rPr>
-        <w:t xml:space="preserve"> graphisch </w:t>
+        <w:t xml:space="preserve"> Dämpfung graphisch </w:t>
       </w:r>
       <w:r>
         <w:rPr>
@@ -336,6 +364,13 @@
           <w:color w:val="000000" w:themeColor="text1"/>
         </w:rPr>
         <w:t>.</w:t>
+      </w:r>
+      <w:r>
+        <w:rPr>
+          <w:rFonts w:ascii="Arial" w:hAnsi="Arial" w:cs="Arial"/>
+          <w:color w:val="000000" w:themeColor="text1"/>
+        </w:rPr>
+        <w:t xml:space="preserve"> </w:t>
       </w:r>
     </w:p>
     <w:p>
@@ -366,7 +401,21 @@
           <w:rFonts w:ascii="Arial" w:hAnsi="Arial" w:cs="Arial"/>
           <w:color w:val="000000" w:themeColor="text1"/>
         </w:rPr>
-        <w:t>Der Auftrag des Projekts ist es, ein</w:t>
+        <w:t xml:space="preserve">Der Auftrag </w:t>
+      </w:r>
+      <w:r>
+        <w:rPr>
+          <w:rFonts w:ascii="Arial" w:hAnsi="Arial" w:cs="Arial"/>
+          <w:color w:val="000000" w:themeColor="text1"/>
+        </w:rPr>
+        <w:t>des Moduls pro2E des Studiengangs Elektro und Informationstechnik an der Fachhochschule Nordwestschweiz</w:t>
+      </w:r>
+      <w:r>
+        <w:rPr>
+          <w:rFonts w:ascii="Arial" w:hAnsi="Arial" w:cs="Arial"/>
+          <w:color w:val="000000" w:themeColor="text1"/>
+        </w:rPr>
+        <w:t xml:space="preserve"> ist es, ein</w:t>
       </w:r>
       <w:r>
         <w:rPr>
@@ -432,7 +481,21 @@
           <w:rFonts w:ascii="Arial" w:hAnsi="Arial" w:cs="Arial"/>
           <w:color w:val="000000" w:themeColor="text1"/>
         </w:rPr>
-        <w:t>in Abhängigkeit der Frequenz</w:t>
+        <w:t xml:space="preserve">in Abhängigkeit </w:t>
+      </w:r>
+      <w:r>
+        <w:rPr>
+          <w:rFonts w:ascii="Arial" w:hAnsi="Arial" w:cs="Arial"/>
+          <w:color w:val="000000" w:themeColor="text1"/>
+        </w:rPr>
+        <w:t>zur</w:t>
+      </w:r>
+      <w:r>
+        <w:rPr>
+          <w:rFonts w:ascii="Arial" w:hAnsi="Arial" w:cs="Arial"/>
+          <w:color w:val="000000" w:themeColor="text1"/>
+        </w:rPr>
+        <w:t xml:space="preserve"> Frequenz</w:t>
       </w:r>
       <w:r>
         <w:rPr>
@@ -460,21 +523,21 @@
           <w:rFonts w:ascii="Arial" w:hAnsi="Arial" w:cs="Arial"/>
           <w:color w:val="000000" w:themeColor="text1"/>
         </w:rPr>
-        <w:t xml:space="preserve">darstellt, </w:t>
-      </w:r>
-      <w:r>
-        <w:rPr>
-          <w:rFonts w:ascii="Arial" w:hAnsi="Arial" w:cs="Arial"/>
-          <w:color w:val="000000" w:themeColor="text1"/>
-        </w:rPr>
-        <w:t>verändert</w:t>
-      </w:r>
-      <w:r>
-        <w:rPr>
-          <w:rFonts w:ascii="Arial" w:hAnsi="Arial" w:cs="Arial"/>
-          <w:color w:val="000000" w:themeColor="text1"/>
-        </w:rPr>
-        <w:t xml:space="preserve"> man</w:t>
+        <w:t>enthalten soll</w:t>
+      </w:r>
+      <w:r>
+        <w:rPr>
+          <w:rFonts w:ascii="Arial" w:hAnsi="Arial" w:cs="Arial"/>
+          <w:color w:val="000000" w:themeColor="text1"/>
+        </w:rPr>
+        <w:t xml:space="preserve">, </w:t>
+      </w:r>
+      <w:r>
+        <w:rPr>
+          <w:rFonts w:ascii="Arial" w:hAnsi="Arial" w:cs="Arial"/>
+          <w:color w:val="000000" w:themeColor="text1"/>
+        </w:rPr>
+        <w:t>lassen sich</w:t>
       </w:r>
       <w:r>
         <w:rPr>
@@ -502,6 +565,13 @@
           <w:rFonts w:ascii="Arial" w:hAnsi="Arial" w:cs="Arial"/>
           <w:color w:val="000000" w:themeColor="text1"/>
         </w:rPr>
+        <w:t xml:space="preserve"> verändern</w:t>
+      </w:r>
+      <w:r>
+        <w:rPr>
+          <w:rFonts w:ascii="Arial" w:hAnsi="Arial" w:cs="Arial"/>
+          <w:color w:val="000000" w:themeColor="text1"/>
+        </w:rPr>
         <w:t>.</w:t>
       </w:r>
       <w:r>
@@ -557,29 +627,43 @@
         <w:rPr>
           <w:rFonts w:ascii="Arial" w:hAnsi="Arial" w:cs="Arial"/>
           <w:color w:val="000000" w:themeColor="text1"/>
-        </w:rPr>
-        <w:t xml:space="preserve">Zudem sind </w:t>
-      </w:r>
-      <w:r>
-        <w:rPr>
-          <w:rFonts w:ascii="Arial" w:hAnsi="Arial" w:cs="Arial"/>
-          <w:color w:val="000000" w:themeColor="text1"/>
-        </w:rPr>
-        <w:t xml:space="preserve">die korrekten Berechnungen der verschiedenen Störungsarten (Gleich- und Gegentaktstörungen) zu ermitteln und diese in die </w:t>
-      </w:r>
-      <w:r>
-        <w:rPr>
-          <w:rFonts w:ascii="Arial" w:hAnsi="Arial" w:cs="Arial"/>
-          <w:color w:val="000000" w:themeColor="text1"/>
-        </w:rPr>
-        <w:t>Anwendung</w:t>
-      </w:r>
-      <w:r>
-        <w:rPr>
-          <w:rFonts w:ascii="Arial" w:hAnsi="Arial" w:cs="Arial"/>
-          <w:color w:val="000000" w:themeColor="text1"/>
-        </w:rPr>
-        <w:t xml:space="preserve"> zu implementieren. </w:t>
+          <w:highlight w:val="yellow"/>
+        </w:rPr>
+        <w:t>Die Berechnungen zu den Graphen sind in der Software implementiert</w:t>
+      </w:r>
+      <w:r>
+        <w:rPr>
+          <w:rFonts w:ascii="Arial" w:hAnsi="Arial" w:cs="Arial"/>
+          <w:color w:val="000000" w:themeColor="text1"/>
+          <w:highlight w:val="yellow"/>
+        </w:rPr>
+        <w:t xml:space="preserve"> </w:t>
+      </w:r>
+      <w:r>
+        <w:rPr>
+          <w:rFonts w:ascii="Arial" w:hAnsi="Arial" w:cs="Arial"/>
+          <w:color w:val="000000" w:themeColor="text1"/>
+          <w:highlight w:val="yellow"/>
+        </w:rPr>
+        <w:t xml:space="preserve">und sorgen für eine korrekte </w:t>
+      </w:r>
+      <w:proofErr w:type="spellStart"/>
+      <w:r>
+        <w:rPr>
+          <w:rFonts w:ascii="Arial" w:hAnsi="Arial" w:cs="Arial"/>
+          <w:color w:val="000000" w:themeColor="text1"/>
+          <w:highlight w:val="yellow"/>
+        </w:rPr>
+        <w:t>blabla</w:t>
+      </w:r>
+      <w:proofErr w:type="spellEnd"/>
+      <w:r>
+        <w:rPr>
+          <w:rFonts w:ascii="Arial" w:hAnsi="Arial" w:cs="Arial"/>
+          <w:color w:val="000000" w:themeColor="text1"/>
+          <w:highlight w:val="yellow"/>
+        </w:rPr>
+        <w:t xml:space="preserve"> Darstellung.</w:t>
       </w:r>
     </w:p>
     <w:p>
@@ -660,49 +744,57 @@
           <w:rFonts w:ascii="Arial" w:hAnsi="Arial" w:cs="Arial"/>
           <w:color w:val="000000" w:themeColor="text1"/>
         </w:rPr>
-        <w:t xml:space="preserve">Die Software </w:t>
-      </w:r>
-      <w:r>
-        <w:rPr>
-          <w:rFonts w:ascii="Arial" w:hAnsi="Arial" w:cs="Arial"/>
-          <w:color w:val="000000" w:themeColor="text1"/>
-        </w:rPr>
-        <w:t>ist</w:t>
-      </w:r>
-      <w:r>
-        <w:rPr>
-          <w:rFonts w:ascii="Arial" w:hAnsi="Arial" w:cs="Arial"/>
-          <w:color w:val="000000" w:themeColor="text1"/>
-        </w:rPr>
-        <w:t xml:space="preserve"> in der Programmiersprache Java</w:t>
-      </w:r>
-      <w:r>
-        <w:rPr>
-          <w:rFonts w:ascii="Arial" w:hAnsi="Arial" w:cs="Arial"/>
-          <w:color w:val="000000" w:themeColor="text1"/>
-        </w:rPr>
-        <w:t xml:space="preserve"> geschrieben</w:t>
-      </w:r>
-      <w:r>
-        <w:rPr>
-          <w:rFonts w:ascii="Arial" w:hAnsi="Arial" w:cs="Arial"/>
-          <w:color w:val="000000" w:themeColor="text1"/>
-        </w:rPr>
-        <w:t xml:space="preserve">. Damit die Software später einfach verändert werden kann, </w:t>
-      </w:r>
-      <w:r>
-        <w:rPr>
-          <w:rFonts w:ascii="Arial" w:hAnsi="Arial" w:cs="Arial"/>
-          <w:color w:val="000000" w:themeColor="text1"/>
-        </w:rPr>
-        <w:t>wird</w:t>
-      </w:r>
-      <w:r>
-        <w:rPr>
-          <w:rFonts w:ascii="Arial" w:hAnsi="Arial" w:cs="Arial"/>
-          <w:color w:val="000000" w:themeColor="text1"/>
-        </w:rPr>
-        <w:t xml:space="preserve"> die Software in drei Bereiche unterteilt: Die Berechnungen (Model), das Userinterface (View) und die Schnittstelle (Controller). In der View soll die Bedienoberfläche gebaut und die Graphen gezeichnet werden. Um das Layout des Programms möglichst von den Berechnungen und Funktionen zu trennen, </w:t>
+        <w:t>Das Programm wird in</w:t>
+      </w:r>
+      <w:r>
+        <w:rPr>
+          <w:rFonts w:ascii="Arial" w:hAnsi="Arial" w:cs="Arial"/>
+          <w:color w:val="000000" w:themeColor="text1"/>
+        </w:rPr>
+        <w:t xml:space="preserve"> Java</w:t>
+      </w:r>
+      <w:r>
+        <w:rPr>
+          <w:rFonts w:ascii="Arial" w:hAnsi="Arial" w:cs="Arial"/>
+          <w:color w:val="000000" w:themeColor="text1"/>
+        </w:rPr>
+        <w:t xml:space="preserve"> geschriebe</w:t>
+      </w:r>
+      <w:r>
+        <w:rPr>
+          <w:rFonts w:ascii="Arial" w:hAnsi="Arial" w:cs="Arial"/>
+          <w:color w:val="000000" w:themeColor="text1"/>
+        </w:rPr>
+        <w:t xml:space="preserve">n und basiert auf dem Model-View-Controller-Framework. </w:t>
+      </w:r>
+      <w:r>
+        <w:rPr>
+          <w:rFonts w:ascii="Arial" w:hAnsi="Arial" w:cs="Arial"/>
+          <w:color w:val="000000" w:themeColor="text1"/>
+          <w:highlight w:val="yellow"/>
+        </w:rPr>
+        <w:t>Damit</w:t>
+      </w:r>
+      <w:r>
+        <w:rPr>
+          <w:rFonts w:ascii="Arial" w:hAnsi="Arial" w:cs="Arial"/>
+          <w:color w:val="000000" w:themeColor="text1"/>
+        </w:rPr>
+        <w:t xml:space="preserve"> die Software später einfach verändert werden kann, </w:t>
+      </w:r>
+      <w:r>
+        <w:rPr>
+          <w:rFonts w:ascii="Arial" w:hAnsi="Arial" w:cs="Arial"/>
+          <w:color w:val="000000" w:themeColor="text1"/>
+        </w:rPr>
+        <w:t>ist sie</w:t>
+      </w:r>
+      <w:r>
+        <w:rPr>
+          <w:rFonts w:ascii="Arial" w:hAnsi="Arial" w:cs="Arial"/>
+          <w:color w:val="000000" w:themeColor="text1"/>
+        </w:rPr>
+        <w:t xml:space="preserve"> in drei Bereiche unterteilt: Die Berechnungen (Model), das Userinterface (View) und die Schnittstelle (Controller). In der View soll die Bedienoberfläche gebaut und die Graphen gezeichnet werden. Um das Layout des Programms möglichst von den Berechnungen und Funktionen zu trennen, </w:t>
       </w:r>
       <w:r>
         <w:rPr>
@@ -716,37 +808,56 @@
           <w:rFonts w:ascii="Arial" w:hAnsi="Arial" w:cs="Arial"/>
           <w:color w:val="000000" w:themeColor="text1"/>
         </w:rPr>
+        <w:t xml:space="preserve"> JavaF</w:t>
+      </w:r>
+      <w:r>
+        <w:rPr>
+          <w:rFonts w:ascii="Arial" w:hAnsi="Arial" w:cs="Arial"/>
+          <w:color w:val="000000" w:themeColor="text1"/>
+        </w:rPr>
+        <w:t>X</w:t>
+      </w:r>
+      <w:r>
+        <w:rPr>
+          <w:rFonts w:ascii="Arial" w:hAnsi="Arial" w:cs="Arial"/>
+          <w:color w:val="000000" w:themeColor="text1"/>
+        </w:rPr>
+        <w:t>, welches</w:t>
+      </w:r>
+      <w:r>
+        <w:rPr>
+          <w:rFonts w:ascii="Arial" w:hAnsi="Arial" w:cs="Arial"/>
+          <w:color w:val="000000" w:themeColor="text1"/>
+        </w:rPr>
         <w:t xml:space="preserve"> </w:t>
       </w:r>
-      <w:proofErr w:type="spellStart"/>
-      <w:r>
-        <w:rPr>
-          <w:rFonts w:ascii="Arial" w:hAnsi="Arial" w:cs="Arial"/>
-          <w:color w:val="000000" w:themeColor="text1"/>
-        </w:rPr>
-        <w:t>JavaF</w:t>
-      </w:r>
-      <w:r>
-        <w:rPr>
-          <w:rFonts w:ascii="Arial" w:hAnsi="Arial" w:cs="Arial"/>
-          <w:color w:val="000000" w:themeColor="text1"/>
-        </w:rPr>
-        <w:t>X</w:t>
-      </w:r>
-      <w:proofErr w:type="spellEnd"/>
-      <w:r>
-        <w:rPr>
-          <w:rFonts w:ascii="Arial" w:hAnsi="Arial" w:cs="Arial"/>
-          <w:color w:val="000000" w:themeColor="text1"/>
-        </w:rPr>
-        <w:t>, welches</w:t>
-      </w:r>
-      <w:r>
-        <w:rPr>
-          <w:rFonts w:ascii="Arial" w:hAnsi="Arial" w:cs="Arial"/>
-          <w:color w:val="000000" w:themeColor="text1"/>
-        </w:rPr>
-        <w:t xml:space="preserve"> ermöglicht mit Hilfe von Cascading Style Sheets (CSS) Layouteinstellungen simpel zu machen. Für die Berechnung der Graphen liest das Model die Daten aus und berechnet die Kurven.</w:t>
+      <w:r>
+        <w:rPr>
+          <w:rFonts w:ascii="Arial" w:hAnsi="Arial" w:cs="Arial"/>
+          <w:color w:val="000000" w:themeColor="text1"/>
+        </w:rPr>
+        <w:t xml:space="preserve">Layouteinstellungen </w:t>
+      </w:r>
+      <w:r>
+        <w:rPr>
+          <w:rFonts w:ascii="Arial" w:hAnsi="Arial" w:cs="Arial"/>
+          <w:color w:val="000000" w:themeColor="text1"/>
+        </w:rPr>
+        <w:t xml:space="preserve">mit Hilfe von Cascading Style Sheets (CSS) </w:t>
+      </w:r>
+      <w:r>
+        <w:rPr>
+          <w:rFonts w:ascii="Arial" w:hAnsi="Arial" w:cs="Arial"/>
+          <w:color w:val="000000" w:themeColor="text1"/>
+        </w:rPr>
+        <w:t>schlang und einfach hält.</w:t>
+      </w:r>
+      <w:r>
+        <w:rPr>
+          <w:rFonts w:ascii="Arial" w:hAnsi="Arial" w:cs="Arial"/>
+          <w:color w:val="000000" w:themeColor="text1"/>
+        </w:rPr>
+        <w:t xml:space="preserve"> Für die Berechnung der Graphen liest das Model die Daten aus und berechnet die Kurven.</w:t>
       </w:r>
       <w:r>
         <w:rPr>
@@ -790,56 +901,77 @@
           <w:rFonts w:ascii="Arial" w:hAnsi="Arial" w:cs="Arial"/>
           <w:color w:val="000000" w:themeColor="text1"/>
         </w:rPr>
-        <w:t xml:space="preserve">Die Schemas, </w:t>
-      </w:r>
-      <w:r>
-        <w:rPr>
-          <w:rFonts w:ascii="Arial" w:hAnsi="Arial" w:cs="Arial"/>
-          <w:color w:val="000000" w:themeColor="text1"/>
-        </w:rPr>
-        <w:t>welche</w:t>
-      </w:r>
-      <w:r>
-        <w:rPr>
-          <w:rFonts w:ascii="Arial" w:hAnsi="Arial" w:cs="Arial"/>
-          <w:color w:val="000000" w:themeColor="text1"/>
-        </w:rPr>
-        <w:t xml:space="preserve"> von der Firma Schaffner zur Verfügung gestellt </w:t>
-      </w:r>
-      <w:r>
-        <w:rPr>
-          <w:rFonts w:ascii="Arial" w:hAnsi="Arial" w:cs="Arial"/>
-          <w:color w:val="000000" w:themeColor="text1"/>
-        </w:rPr>
-        <w:t>wurden</w:t>
-      </w:r>
-      <w:r>
-        <w:rPr>
-          <w:rFonts w:ascii="Arial" w:hAnsi="Arial" w:cs="Arial"/>
-          <w:color w:val="000000" w:themeColor="text1"/>
-        </w:rPr>
-        <w:t xml:space="preserve">, </w:t>
-      </w:r>
-      <w:r>
-        <w:rPr>
-          <w:rFonts w:ascii="Arial" w:hAnsi="Arial" w:cs="Arial"/>
-          <w:color w:val="000000" w:themeColor="text1"/>
-        </w:rPr>
-        <w:t>sind</w:t>
-      </w:r>
-      <w:r>
-        <w:rPr>
-          <w:rFonts w:ascii="Arial" w:hAnsi="Arial" w:cs="Arial"/>
-          <w:color w:val="000000" w:themeColor="text1"/>
-        </w:rPr>
-        <w:t xml:space="preserve"> f</w:t>
-      </w:r>
-      <w:r>
-        <w:rPr>
-          <w:rFonts w:ascii="Arial" w:hAnsi="Arial" w:cs="Arial"/>
-          <w:color w:val="000000" w:themeColor="text1"/>
-        </w:rPr>
-        <w:t>ür die Berechnungen der Gleichtakt- und Gegentaktstörungen vereinfacht</w:t>
+        <w:t xml:space="preserve">Die Basis für die Berechnungen bilden die Schemata, welche von Schaffner zur Verfügung gestellt wurden. Für die </w:t>
+      </w:r>
+      <w:r>
+        <w:rPr>
+          <w:rFonts w:ascii="Arial" w:hAnsi="Arial" w:cs="Arial"/>
+          <w:color w:val="000000" w:themeColor="text1"/>
+        </w:rPr>
+        <w:t>Berechnungen der Gleichtakt- und Gegentaktstörungen</w:t>
+      </w:r>
+      <w:r>
+        <w:rPr>
+          <w:rFonts w:ascii="Arial" w:hAnsi="Arial" w:cs="Arial"/>
+          <w:color w:val="000000" w:themeColor="text1"/>
+        </w:rPr>
+        <w:t xml:space="preserve"> sind die Schemata</w:t>
+      </w:r>
+      <w:r>
+        <w:rPr>
+          <w:rFonts w:ascii="Arial" w:hAnsi="Arial" w:cs="Arial"/>
+          <w:color w:val="000000" w:themeColor="text1"/>
+        </w:rPr>
+        <w:t xml:space="preserve"> vereinfacht</w:t>
+      </w:r>
+      <w:r>
+        <w:rPr>
+          <w:rFonts w:ascii="Arial" w:hAnsi="Arial" w:cs="Arial"/>
+          <w:color w:val="000000" w:themeColor="text1"/>
+        </w:rPr>
+        <w:t xml:space="preserve"> worde</w:t>
+      </w:r>
+      <w:r>
+        <w:rPr>
+          <w:rFonts w:ascii="Arial" w:hAnsi="Arial" w:cs="Arial"/>
+          <w:color w:val="000000" w:themeColor="text1"/>
+        </w:rPr>
+        <w:t>n und d</w:t>
+      </w:r>
+      <w:r>
+        <w:rPr>
+          <w:rFonts w:ascii="Arial" w:hAnsi="Arial" w:cs="Arial"/>
+          <w:color w:val="000000" w:themeColor="text1"/>
+        </w:rPr>
+        <w:t xml:space="preserve">ie darin enthaltenen Bauelemente </w:t>
+      </w:r>
+      <w:r>
+        <w:rPr>
+          <w:rFonts w:ascii="Arial" w:hAnsi="Arial" w:cs="Arial"/>
+          <w:color w:val="000000" w:themeColor="text1"/>
+        </w:rPr>
+        <w:t xml:space="preserve">sind </w:t>
+      </w:r>
+      <w:r>
+        <w:rPr>
+          <w:rFonts w:ascii="Arial" w:hAnsi="Arial" w:cs="Arial"/>
+          <w:color w:val="000000" w:themeColor="text1"/>
+        </w:rPr>
+        <w:t>in Längs- und Querimpedanzen eingeteilt</w:t>
+      </w:r>
+      <w:r>
+        <w:rPr>
+          <w:rFonts w:ascii="Arial" w:hAnsi="Arial" w:cs="Arial"/>
+          <w:color w:val="000000" w:themeColor="text1"/>
+        </w:rPr>
+        <w:t>. Diese sind anschliessend zu</w:t>
+      </w:r>
+      <w:r>
+        <w:rPr>
+          <w:rFonts w:ascii="Arial" w:hAnsi="Arial" w:cs="Arial"/>
+          <w:color w:val="000000" w:themeColor="text1"/>
+        </w:rPr>
+        <w:t xml:space="preserve"> einer Gesamtmatrix zusammengeführt</w:t>
       </w:r>
       <w:r>
         <w:rPr>
@@ -853,200 +985,72 @@
           <w:rFonts w:ascii="Arial" w:hAnsi="Arial" w:cs="Arial"/>
           <w:color w:val="000000" w:themeColor="text1"/>
         </w:rPr>
+        <w:t xml:space="preserve">. </w:t>
+      </w:r>
+      <w:r>
+        <w:rPr>
+          <w:rFonts w:ascii="Arial" w:hAnsi="Arial" w:cs="Arial"/>
+          <w:color w:val="000000" w:themeColor="text1"/>
+        </w:rPr>
+        <w:t xml:space="preserve">Mit Hilfe von </w:t>
+      </w:r>
+      <w:proofErr w:type="spellStart"/>
+      <w:r>
+        <w:rPr>
+          <w:rFonts w:ascii="Arial" w:hAnsi="Arial" w:cs="Arial"/>
+          <w:color w:val="000000" w:themeColor="text1"/>
+        </w:rPr>
+        <w:t>Matlab</w:t>
+      </w:r>
+      <w:proofErr w:type="spellEnd"/>
+      <w:r>
+        <w:rPr>
+          <w:rFonts w:ascii="Arial" w:hAnsi="Arial" w:cs="Arial"/>
+          <w:color w:val="000000" w:themeColor="text1"/>
+        </w:rPr>
+        <w:t xml:space="preserve"> </w:t>
+      </w:r>
+      <w:r>
+        <w:rPr>
+          <w:rFonts w:ascii="Arial" w:hAnsi="Arial" w:cs="Arial"/>
+          <w:color w:val="000000" w:themeColor="text1"/>
+        </w:rPr>
+        <w:t>berechnen sich</w:t>
+      </w:r>
+      <w:r>
+        <w:rPr>
+          <w:rFonts w:ascii="Arial" w:hAnsi="Arial" w:cs="Arial"/>
+          <w:color w:val="000000" w:themeColor="text1"/>
+        </w:rPr>
+        <w:t xml:space="preserve"> daraus die Einfügungsverluste und </w:t>
+      </w:r>
+      <w:r>
+        <w:rPr>
+          <w:rFonts w:ascii="Arial" w:hAnsi="Arial" w:cs="Arial"/>
+          <w:color w:val="000000" w:themeColor="text1"/>
+        </w:rPr>
+        <w:t xml:space="preserve">stellt diese </w:t>
+      </w:r>
+      <w:r>
+        <w:rPr>
+          <w:rFonts w:ascii="Arial" w:hAnsi="Arial" w:cs="Arial"/>
+          <w:color w:val="000000" w:themeColor="text1"/>
+        </w:rPr>
+        <w:t xml:space="preserve">in einem Kurvendiagramm </w:t>
+      </w:r>
+      <w:r>
+        <w:rPr>
+          <w:rFonts w:ascii="Arial" w:hAnsi="Arial" w:cs="Arial"/>
+          <w:color w:val="000000" w:themeColor="text1"/>
+        </w:rPr>
+        <w:t>dar</w:t>
+      </w:r>
+      <w:r>
+        <w:rPr>
+          <w:rFonts w:ascii="Arial" w:hAnsi="Arial" w:cs="Arial"/>
+          <w:color w:val="000000" w:themeColor="text1"/>
+        </w:rPr>
         <w:t>.</w:t>
-      </w:r>
-      <w:r>
-        <w:rPr>
-          <w:rFonts w:ascii="Arial" w:hAnsi="Arial" w:cs="Arial"/>
-          <w:color w:val="000000" w:themeColor="text1"/>
-        </w:rPr>
-        <w:t xml:space="preserve"> </w:t>
-      </w:r>
-      <w:r>
-        <w:rPr>
-          <w:rFonts w:ascii="Arial" w:hAnsi="Arial" w:cs="Arial"/>
-          <w:color w:val="000000" w:themeColor="text1"/>
-        </w:rPr>
-        <w:t>D</w:t>
-      </w:r>
-      <w:r>
-        <w:rPr>
-          <w:rFonts w:ascii="Arial" w:hAnsi="Arial" w:cs="Arial"/>
-          <w:color w:val="000000" w:themeColor="text1"/>
-        </w:rPr>
-        <w:t xml:space="preserve">ie darin enthaltenen Bauelemente </w:t>
-      </w:r>
-      <w:r>
-        <w:rPr>
-          <w:rFonts w:ascii="Arial" w:hAnsi="Arial" w:cs="Arial"/>
-          <w:color w:val="000000" w:themeColor="text1"/>
-        </w:rPr>
-        <w:t xml:space="preserve">sind </w:t>
-      </w:r>
-      <w:r>
-        <w:rPr>
-          <w:rFonts w:ascii="Arial" w:hAnsi="Arial" w:cs="Arial"/>
-          <w:color w:val="000000" w:themeColor="text1"/>
-        </w:rPr>
-        <w:t>in Längs- und Querimpedanzen eingeteilt</w:t>
-      </w:r>
-      <w:r>
-        <w:rPr>
-          <w:rFonts w:ascii="Arial" w:hAnsi="Arial" w:cs="Arial"/>
-          <w:color w:val="000000" w:themeColor="text1"/>
-        </w:rPr>
-        <w:t>. Diese sind anschliessend zu</w:t>
-      </w:r>
-      <w:r>
-        <w:rPr>
-          <w:rFonts w:ascii="Arial" w:hAnsi="Arial" w:cs="Arial"/>
-          <w:color w:val="000000" w:themeColor="text1"/>
-        </w:rPr>
-        <w:t xml:space="preserve"> einer Gesamtmatrix zusammengeführt</w:t>
-      </w:r>
-      <w:r>
-        <w:rPr>
-          <w:rFonts w:ascii="Arial" w:hAnsi="Arial" w:cs="Arial"/>
-          <w:color w:val="000000" w:themeColor="text1"/>
-        </w:rPr>
-        <w:t xml:space="preserve"> worden</w:t>
-      </w:r>
-      <w:r>
-        <w:rPr>
-          <w:rFonts w:ascii="Arial" w:hAnsi="Arial" w:cs="Arial"/>
-          <w:color w:val="000000" w:themeColor="text1"/>
-        </w:rPr>
-        <w:t xml:space="preserve">. </w:t>
-      </w:r>
-      <w:r>
-        <w:rPr>
-          <w:rFonts w:ascii="Arial" w:hAnsi="Arial" w:cs="Arial"/>
-          <w:color w:val="000000" w:themeColor="text1"/>
-        </w:rPr>
-        <w:t xml:space="preserve">Mit Hilfe von </w:t>
-      </w:r>
-      <w:proofErr w:type="spellStart"/>
-      <w:r>
-        <w:rPr>
-          <w:rFonts w:ascii="Arial" w:hAnsi="Arial" w:cs="Arial"/>
-          <w:color w:val="000000" w:themeColor="text1"/>
-        </w:rPr>
-        <w:t>Matlab</w:t>
-      </w:r>
-      <w:proofErr w:type="spellEnd"/>
-      <w:r>
-        <w:rPr>
-          <w:rFonts w:ascii="Arial" w:hAnsi="Arial" w:cs="Arial"/>
-          <w:color w:val="000000" w:themeColor="text1"/>
-        </w:rPr>
-        <w:t xml:space="preserve"> </w:t>
-      </w:r>
-      <w:r>
-        <w:rPr>
-          <w:rFonts w:ascii="Arial" w:hAnsi="Arial" w:cs="Arial"/>
-          <w:color w:val="000000" w:themeColor="text1"/>
-        </w:rPr>
-        <w:t>berechnen sich</w:t>
-      </w:r>
-      <w:r>
-        <w:rPr>
-          <w:rFonts w:ascii="Arial" w:hAnsi="Arial" w:cs="Arial"/>
-          <w:color w:val="000000" w:themeColor="text1"/>
-        </w:rPr>
-        <w:t xml:space="preserve"> daraus die Einfügungsverluste und </w:t>
-      </w:r>
-      <w:r>
-        <w:rPr>
-          <w:rFonts w:ascii="Arial" w:hAnsi="Arial" w:cs="Arial"/>
-          <w:color w:val="000000" w:themeColor="text1"/>
-        </w:rPr>
-        <w:t xml:space="preserve">stellt diese </w:t>
-      </w:r>
-      <w:r>
-        <w:rPr>
-          <w:rFonts w:ascii="Arial" w:hAnsi="Arial" w:cs="Arial"/>
-          <w:color w:val="000000" w:themeColor="text1"/>
-        </w:rPr>
-        <w:t xml:space="preserve">in einem Kurvendiagramm </w:t>
-      </w:r>
-      <w:r>
-        <w:rPr>
-          <w:rFonts w:ascii="Arial" w:hAnsi="Arial" w:cs="Arial"/>
-          <w:color w:val="000000" w:themeColor="text1"/>
-        </w:rPr>
-        <w:t>dar</w:t>
-      </w:r>
-      <w:r>
-        <w:rPr>
-          <w:rFonts w:ascii="Arial" w:hAnsi="Arial" w:cs="Arial"/>
-          <w:color w:val="000000" w:themeColor="text1"/>
-        </w:rPr>
-        <w:t xml:space="preserve">. </w:t>
-      </w:r>
-      <w:r>
-        <w:rPr>
-          <w:rFonts w:ascii="Arial" w:hAnsi="Arial" w:cs="Arial"/>
-          <w:color w:val="000000" w:themeColor="text1"/>
-        </w:rPr>
-        <w:t xml:space="preserve">Für die Validierung der Resultate sind die Ergebnisse der Simulation </w:t>
-      </w:r>
-      <w:r>
-        <w:rPr>
-          <w:rFonts w:ascii="Arial" w:hAnsi="Arial" w:cs="Arial"/>
-          <w:color w:val="000000" w:themeColor="text1"/>
-        </w:rPr>
-        <w:t>mit den Berechnungen</w:t>
-      </w:r>
-      <w:r>
-        <w:rPr>
-          <w:rFonts w:ascii="Arial" w:hAnsi="Arial" w:cs="Arial"/>
-          <w:color w:val="000000" w:themeColor="text1"/>
-        </w:rPr>
-        <w:t xml:space="preserve"> vergliche</w:t>
-      </w:r>
-      <w:r>
-        <w:rPr>
-          <w:rFonts w:ascii="Arial" w:hAnsi="Arial" w:cs="Arial"/>
-          <w:color w:val="000000" w:themeColor="text1"/>
-        </w:rPr>
-        <w:t>n</w:t>
-      </w:r>
-      <w:r>
-        <w:rPr>
-          <w:rFonts w:ascii="Arial" w:hAnsi="Arial" w:cs="Arial"/>
-          <w:color w:val="000000" w:themeColor="text1"/>
-        </w:rPr>
-        <w:t xml:space="preserve"> worden.</w:t>
-      </w:r>
-      <w:r>
-        <w:rPr>
-          <w:rFonts w:ascii="Arial" w:hAnsi="Arial" w:cs="Arial"/>
-          <w:color w:val="000000" w:themeColor="text1"/>
-        </w:rPr>
-        <w:t xml:space="preserve"> Ausserdem wurden alle Ergebnisse</w:t>
-      </w:r>
-      <w:r>
-        <w:rPr>
-          <w:rFonts w:ascii="Arial" w:hAnsi="Arial" w:cs="Arial"/>
-          <w:color w:val="000000" w:themeColor="text1"/>
-        </w:rPr>
-        <w:t xml:space="preserve"> durch die </w:t>
-      </w:r>
-      <w:proofErr w:type="spellStart"/>
-      <w:r>
-        <w:rPr>
-          <w:rFonts w:ascii="Arial" w:hAnsi="Arial" w:cs="Arial"/>
-          <w:color w:val="000000" w:themeColor="text1"/>
-        </w:rPr>
-        <w:t>Fachcoaches</w:t>
-      </w:r>
-      <w:proofErr w:type="spellEnd"/>
-      <w:r>
-        <w:rPr>
-          <w:rFonts w:ascii="Arial" w:hAnsi="Arial" w:cs="Arial"/>
-          <w:color w:val="000000" w:themeColor="text1"/>
-        </w:rPr>
-        <w:t xml:space="preserve"> validiert.</w:t>
       </w:r>
     </w:p>
     <w:p>
@@ -1083,7 +1087,21 @@
           <w:rFonts w:ascii="Arial" w:hAnsi="Arial" w:cs="Arial"/>
           <w:color w:val="000000" w:themeColor="text1"/>
         </w:rPr>
-        <w:t xml:space="preserve">einzuleiten werden in diesem Bericht </w:t>
+        <w:t>einzuleiten</w:t>
+      </w:r>
+      <w:r>
+        <w:rPr>
+          <w:rFonts w:ascii="Arial" w:hAnsi="Arial" w:cs="Arial"/>
+          <w:color w:val="000000" w:themeColor="text1"/>
+        </w:rPr>
+        <w:t>,</w:t>
+      </w:r>
+      <w:r>
+        <w:rPr>
+          <w:rFonts w:ascii="Arial" w:hAnsi="Arial" w:cs="Arial"/>
+          <w:color w:val="000000" w:themeColor="text1"/>
+        </w:rPr>
+        <w:t xml:space="preserve"> werden in diesem Bericht </w:t>
       </w:r>
       <w:r>
         <w:rPr>
@@ -1104,7 +1122,14 @@
           <w:rFonts w:ascii="Arial" w:hAnsi="Arial" w:cs="Arial"/>
           <w:color w:val="000000" w:themeColor="text1"/>
         </w:rPr>
-        <w:t xml:space="preserve">Bevor im Kapitel </w:t>
+        <w:t>Danach wird</w:t>
+      </w:r>
+      <w:r>
+        <w:rPr>
+          <w:rFonts w:ascii="Arial" w:hAnsi="Arial" w:cs="Arial"/>
+          <w:color w:val="000000" w:themeColor="text1"/>
+        </w:rPr>
+        <w:t xml:space="preserve"> im Kapitel </w:t>
       </w:r>
       <w:r>
         <w:rPr>
@@ -1146,7 +1171,43 @@
           <w:rFonts w:ascii="Arial" w:hAnsi="Arial" w:cs="Arial"/>
           <w:color w:val="000000" w:themeColor="text1"/>
         </w:rPr>
-        <w:t xml:space="preserve"> EMI- Filters und die Vorgehensweise bei den Berechnungen genauer aufgezeigt wird, wird die Softwarestruktur und die Bedienoberfläche erklärt. Anschliessend folgt die</w:t>
+        <w:t xml:space="preserve"> EMI- Filters und die Vorgehensweise bei den Berechnungen genauer aufgezeigt</w:t>
+      </w:r>
+      <w:r>
+        <w:rPr>
+          <w:rFonts w:ascii="Arial" w:hAnsi="Arial" w:cs="Arial"/>
+          <w:color w:val="000000" w:themeColor="text1"/>
+        </w:rPr>
+        <w:t>. D</w:t>
+      </w:r>
+      <w:r>
+        <w:rPr>
+          <w:rFonts w:ascii="Arial" w:hAnsi="Arial" w:cs="Arial"/>
+          <w:color w:val="000000" w:themeColor="text1"/>
+        </w:rPr>
+        <w:t>ie Softwarestruktur und die Bedienoberfläche</w:t>
+      </w:r>
+      <w:r>
+        <w:rPr>
+          <w:rFonts w:ascii="Arial" w:hAnsi="Arial" w:cs="Arial"/>
+          <w:color w:val="000000" w:themeColor="text1"/>
+        </w:rPr>
+        <w:t xml:space="preserve"> sind im Kapitel </w:t>
+      </w:r>
+      <w:r>
+        <w:rPr>
+          <w:rFonts w:ascii="Arial" w:hAnsi="Arial" w:cs="Arial"/>
+          <w:color w:val="000000" w:themeColor="text1"/>
+          <w:highlight w:val="yellow"/>
+        </w:rPr>
+        <w:t>XY</w:t>
+      </w:r>
+      <w:r>
+        <w:rPr>
+          <w:rFonts w:ascii="Arial" w:hAnsi="Arial" w:cs="Arial"/>
+          <w:color w:val="000000" w:themeColor="text1"/>
+        </w:rPr>
+        <w:t xml:space="preserve"> erklärt. Anschliessend folgt die</w:t>
       </w:r>
       <w:r>
         <w:rPr>
@@ -1160,8 +1221,10 @@
           <w:rFonts w:ascii="Arial" w:hAnsi="Arial" w:cs="Arial"/>
           <w:color w:val="000000" w:themeColor="text1"/>
         </w:rPr>
-        <w:t xml:space="preserve">und der Software. Im Schlusswort werden dann die Resultate und das Optimierungspotenzial des Produkts nochmals zusammengefasst. </w:t>
-      </w:r>
+        <w:t xml:space="preserve">und der Software. </w:t>
+      </w:r>
+      <w:bookmarkStart w:id="0" w:name="_GoBack"/>
+      <w:bookmarkEnd w:id="0"/>
     </w:p>
     <w:sectPr>
       <w:headerReference w:type="default" r:id="rId6"/>
@@ -1238,7 +1301,7 @@
         <w:noProof/>
         <w:sz w:val="18"/>
       </w:rPr>
-      <w:t>10.05.2019</w:t>
+      <w:t>25.05.2019</w:t>
     </w:r>
     <w:r>
       <w:rPr>

</xml_diff>